<commit_message>
commit after doing some more planning and pseudocoding
</commit_message>
<xml_diff>
--- a/Big Bang Theory Project.docx
+++ b/Big Bang Theory Project.docx
@@ -83,6 +83,290 @@
     <w:p/>
     <w:p>
       <w:r>
+        <w:t>It will be separated main area with a start button.</w:t>
+      </w:r>
+    </w:p>
+    <w:p/>
+    <w:p>
+      <w:r>
+        <w:t xml:space="preserve">When the game is launched an overlay will main and the game </w:t>
+      </w:r>
+      <w:proofErr w:type="spellStart"/>
+      <w:r>
+        <w:t>divs</w:t>
+      </w:r>
+      <w:proofErr w:type="spellEnd"/>
+      <w:r>
+        <w:t xml:space="preserve"> will be displayed on the overlay.</w:t>
+      </w:r>
+    </w:p>
+    <w:p/>
+    <w:p>
+      <w:r>
+        <w:t>Start game</w:t>
+      </w:r>
+    </w:p>
+    <w:p>
+      <w:r>
+        <w:t>Display question</w:t>
+      </w:r>
+    </w:p>
+    <w:p>
+      <w:r>
+        <w:t>Check answer</w:t>
+      </w:r>
+    </w:p>
+    <w:p>
+      <w:r>
+        <w:tab/>
+        <w:t>If answer is correct increment score counter</w:t>
+      </w:r>
+    </w:p>
+    <w:p>
+      <w:r>
+        <w:t>Display result</w:t>
+      </w:r>
+    </w:p>
+    <w:p>
+      <w:r>
+        <w:tab/>
+        <w:t>Display result message</w:t>
+      </w:r>
+    </w:p>
+    <w:p>
+      <w:r>
+        <w:tab/>
+      </w:r>
+      <w:r>
+        <w:tab/>
+        <w:t xml:space="preserve">Display Correct or incorrect </w:t>
+      </w:r>
+    </w:p>
+    <w:p>
+      <w:r>
+        <w:tab/>
+      </w:r>
+      <w:r>
+        <w:tab/>
+        <w:t>Display actual answer</w:t>
+      </w:r>
+    </w:p>
+    <w:p>
+      <w:r>
+        <w:tab/>
+        <w:t>Display score</w:t>
+      </w:r>
+    </w:p>
+    <w:p>
+      <w:r>
+        <w:tab/>
+      </w:r>
+      <w:r>
+        <w:tab/>
+        <w:t>Keep track of score</w:t>
+      </w:r>
+    </w:p>
+    <w:p>
+      <w:r>
+        <w:tab/>
+      </w:r>
+      <w:r>
+        <w:tab/>
+        <w:t>Display score count</w:t>
+      </w:r>
+    </w:p>
+    <w:p>
+      <w:r>
+        <w:tab/>
+      </w:r>
+      <w:r>
+        <w:tab/>
+      </w:r>
+      <w:r>
+        <w:tab/>
+      </w:r>
+    </w:p>
+    <w:p>
+      <w:r>
+        <w:t>Move to next question</w:t>
+      </w:r>
+      <w:r>
+        <w:t xml:space="preserve">. // if not last question then </w:t>
+      </w:r>
+    </w:p>
+    <w:p>
+      <w:r>
+        <w:tab/>
+        <w:t>Display next button</w:t>
+      </w:r>
+    </w:p>
+    <w:p>
+      <w:r>
+        <w:tab/>
+        <w:t>Select next question</w:t>
+      </w:r>
+    </w:p>
+    <w:p>
+      <w:r>
+        <w:tab/>
+      </w:r>
+      <w:r>
+        <w:tab/>
+        <w:t>Loop back to display question</w:t>
+      </w:r>
+    </w:p>
+    <w:p/>
+    <w:p>
+      <w:r>
+        <w:tab/>
+      </w:r>
+      <w:r>
+        <w:tab/>
+      </w:r>
+      <w:r>
+        <w:tab/>
+        <w:t>// else if last question then</w:t>
+      </w:r>
+    </w:p>
+    <w:p>
+      <w:pPr>
+        <w:ind w:left="1440" w:firstLine="720"/>
+      </w:pPr>
+      <w:r>
+        <w:t xml:space="preserve">Display </w:t>
+      </w:r>
+      <w:r>
+        <w:t xml:space="preserve">final </w:t>
+      </w:r>
+      <w:r>
+        <w:t>game</w:t>
+      </w:r>
+      <w:r>
+        <w:t xml:space="preserve"> screen</w:t>
+      </w:r>
+    </w:p>
+    <w:p>
+      <w:pPr>
+        <w:ind w:firstLine="720"/>
+      </w:pPr>
+      <w:r>
+        <w:t xml:space="preserve"> </w:t>
+      </w:r>
+      <w:r>
+        <w:tab/>
+      </w:r>
+      <w:r>
+        <w:tab/>
+      </w:r>
+      <w:r>
+        <w:tab/>
+        <w:t>Display</w:t>
+      </w:r>
+      <w:r>
+        <w:t xml:space="preserve"> final message </w:t>
+      </w:r>
+      <w:r>
+        <w:t xml:space="preserve"> </w:t>
+      </w:r>
+    </w:p>
+    <w:p>
+      <w:r>
+        <w:tab/>
+      </w:r>
+      <w:r>
+        <w:tab/>
+      </w:r>
+      <w:r>
+        <w:tab/>
+      </w:r>
+      <w:r>
+        <w:tab/>
+      </w:r>
+      <w:r>
+        <w:tab/>
+        <w:t>Offer restart option</w:t>
+      </w:r>
+    </w:p>
+    <w:p>
+      <w:r>
+        <w:tab/>
+      </w:r>
+      <w:r>
+        <w:tab/>
+      </w:r>
+      <w:r>
+        <w:tab/>
+      </w:r>
+      <w:r>
+        <w:tab/>
+      </w:r>
+      <w:r>
+        <w:tab/>
+      </w:r>
+      <w:r>
+        <w:tab/>
+        <w:t>Display restart button</w:t>
+      </w:r>
+      <w:r>
+        <w:tab/>
+      </w:r>
+    </w:p>
+    <w:p>
+      <w:r>
+        <w:tab/>
+      </w:r>
+      <w:r>
+        <w:tab/>
+      </w:r>
+      <w:r>
+        <w:tab/>
+      </w:r>
+      <w:r>
+        <w:tab/>
+      </w:r>
+      <w:r>
+        <w:tab/>
+      </w:r>
+      <w:r>
+        <w:tab/>
+      </w:r>
+      <w:r>
+        <w:tab/>
+        <w:t>Reset score</w:t>
+      </w:r>
+      <w:r>
+        <w:tab/>
+      </w:r>
+    </w:p>
+    <w:p>
+      <w:r>
+        <w:tab/>
+      </w:r>
+      <w:r>
+        <w:tab/>
+      </w:r>
+      <w:r>
+        <w:tab/>
+      </w:r>
+      <w:r>
+        <w:tab/>
+      </w:r>
+      <w:r>
+        <w:tab/>
+      </w:r>
+      <w:r>
+        <w:tab/>
+      </w:r>
+      <w:r>
+        <w:tab/>
+      </w:r>
+    </w:p>
+    <w:p/>
+    <w:p/>
+    <w:p/>
+    <w:p>
+      <w:r>
+        <w:lastRenderedPageBreak/>
         <w:t>Score will be kept on the number of correct responses out of total of questions.</w:t>
       </w:r>
     </w:p>

</xml_diff>